<commit_message>
Correcciones varias y archivo de dudas
</commit_message>
<xml_diff>
--- a/T.P. 1 - Microcontroladores/Respuesta a preguntas teóricas.docx
+++ b/T.P. 1 - Microcontroladores/Respuesta a preguntas teóricas.docx
@@ -101,6 +101,37 @@
     <w:p>
       <w:pPr>
         <w:rPr>
+          <w:sz w:val="20"/>
+          <w:szCs w:val="20"/>
+        </w:rPr>
+      </w:pPr>
+      <w:r>
+        <w:rPr>
+          <w:sz w:val="20"/>
+          <w:szCs w:val="20"/>
+        </w:rPr>
+        <w:t xml:space="preserve">Criterio utilizado para modelado </w:t>
+      </w:r>
+      <w:proofErr w:type="gramStart"/>
+      <w:r>
+        <w:rPr>
+          <w:sz w:val="20"/>
+          <w:szCs w:val="20"/>
+        </w:rPr>
+        <w:t>del</w:t>
+      </w:r>
+      <w:proofErr w:type="gramEnd"/>
+      <w:r>
+        <w:rPr>
+          <w:sz w:val="20"/>
+          <w:szCs w:val="20"/>
+        </w:rPr>
+        <w:t xml:space="preserve"> data se quiere manejar los campos con un constructor para mejor entendimiento y funcionamiento.</w:t>
+      </w:r>
+    </w:p>
+    <w:p>
+      <w:pPr>
+        <w:rPr>
           <w:b/>
           <w:sz w:val="28"/>
         </w:rPr>
@@ -127,6 +158,66 @@
         </w:rPr>
         <w:t>3.3 Modele un programa que permita sumar 10 + 22</w:t>
       </w:r>
+    </w:p>
+    <w:p>
+      <w:pPr>
+        <w:rPr>
+          <w:sz w:val="20"/>
+          <w:szCs w:val="20"/>
+        </w:rPr>
+      </w:pPr>
+      <w:proofErr w:type="spellStart"/>
+      <w:r>
+        <w:rPr>
+          <w:sz w:val="20"/>
+          <w:szCs w:val="20"/>
+        </w:rPr>
+        <w:t>add</w:t>
+      </w:r>
+      <w:proofErr w:type="spellEnd"/>
+      <w:proofErr w:type="gramStart"/>
+      <w:r>
+        <w:rPr>
+          <w:sz w:val="20"/>
+          <w:szCs w:val="20"/>
+        </w:rPr>
+        <w:t>.(</w:t>
+      </w:r>
+      <w:proofErr w:type="spellStart"/>
+      <w:proofErr w:type="gramEnd"/>
+      <w:r>
+        <w:rPr>
+          <w:sz w:val="20"/>
+          <w:szCs w:val="20"/>
+        </w:rPr>
+        <w:t>lovd</w:t>
+      </w:r>
+      <w:proofErr w:type="spellEnd"/>
+      <w:r>
+        <w:rPr>
+          <w:sz w:val="20"/>
+          <w:szCs w:val="20"/>
+        </w:rPr>
+        <w:t xml:space="preserve"> 22).swap.(</w:t>
+      </w:r>
+      <w:proofErr w:type="spellStart"/>
+      <w:r>
+        <w:rPr>
+          <w:sz w:val="20"/>
+          <w:szCs w:val="20"/>
+        </w:rPr>
+        <w:t>lovd</w:t>
+      </w:r>
+      <w:proofErr w:type="spellEnd"/>
+      <w:r>
+        <w:rPr>
+          <w:sz w:val="20"/>
+          <w:szCs w:val="20"/>
+        </w:rPr>
+        <w:t xml:space="preserve"> 10)</w:t>
+      </w:r>
+      <w:bookmarkStart w:id="0" w:name="_GoBack"/>
+      <w:bookmarkEnd w:id="0"/>
     </w:p>
     <w:p>
       <w:pPr>
@@ -173,8 +264,6 @@
         <w:br/>
         <w:t>4.3</w:t>
       </w:r>
-      <w:bookmarkStart w:id="0" w:name="_GoBack"/>
-      <w:bookmarkEnd w:id="0"/>
     </w:p>
     <w:p>
       <w:pPr>

</xml_diff>